<commit_message>
Tweaks - unitdate, id, otherlevel
Removed unitdate repeat issue; updated instructions, added otherlevel
</commit_message>
<xml_diff>
--- a/Instructions.docx
+++ b/Instructions.docx
@@ -22,33 +22,32 @@
           <w:b/>
           <w:u w:val="single"/>
         </w:rPr>
-        <w:t xml:space="preserve">the Excel-to-DSC_CJH </w:t>
-      </w:r>
-      <w:proofErr w:type="spellStart"/>
-      <w:r>
+        <w:t>the Excel-to-DSC_CJH stylesheet</w:t>
+      </w:r>
+    </w:p>
+    <w:p>
+      <w:pPr>
+        <w:jc w:val="center"/>
         <w:rPr>
           <w:b/>
           <w:u w:val="single"/>
         </w:rPr>
-        <w:t>stylesheet</w:t>
-      </w:r>
-      <w:proofErr w:type="spellEnd"/>
-    </w:p>
-    <w:p>
-      <w:pPr>
-        <w:jc w:val="center"/>
+      </w:pPr>
+      <w:r>
+        <w:rPr>
+          <w:i/>
+          <w:u w:val="single"/>
+        </w:rPr>
+        <w:t>First draft by Kevin Schlottmann, September 1, 2015</w:t>
+      </w:r>
+    </w:p>
+    <w:p>
+      <w:pPr>
         <w:rPr>
           <w:b/>
           <w:u w:val="single"/>
         </w:rPr>
       </w:pPr>
-      <w:r>
-        <w:rPr>
-          <w:i/>
-          <w:u w:val="single"/>
-        </w:rPr>
-        <w:t>First draft by Kevin Schlottmann, September 1, 2015</w:t>
-      </w:r>
     </w:p>
     <w:p>
       <w:pPr>
@@ -57,82 +56,54 @@
           <w:u w:val="single"/>
         </w:rPr>
       </w:pPr>
-    </w:p>
-    <w:p>
-      <w:pPr>
+      <w:r>
         <w:rPr>
           <w:b/>
           <w:u w:val="single"/>
         </w:rPr>
-      </w:pPr>
-      <w:r>
+        <w:t xml:space="preserve">This method is derived from Mark Custer's approach, here. </w:t>
+      </w:r>
+    </w:p>
+    <w:p>
+      <w:pPr>
         <w:rPr>
           <w:b/>
           <w:u w:val="single"/>
         </w:rPr>
-        <w:t xml:space="preserve">This method is derived from Mark Custer's approach, here. </w:t>
-      </w:r>
-    </w:p>
-    <w:p>
-      <w:pPr>
+      </w:pPr>
+      <w:r>
         <w:rPr>
           <w:b/>
           <w:u w:val="single"/>
         </w:rPr>
-      </w:pPr>
+        <w:t>https://github.com/fordmadox/excel-to-dsc</w:t>
+      </w:r>
+    </w:p>
+    <w:p/>
+    <w:p>
+      <w:r>
+        <w:t>Using the attached Excel template and a pair of stylesheets, we can now automatically create the &lt;dsc&gt; portion of an EAD finding aid</w:t>
+      </w:r>
+      <w:r>
+        <w:t xml:space="preserve"> from an Excel container list</w:t>
+      </w:r>
+      <w:r>
+        <w:t xml:space="preserve">.  Once the transformation is set up, it is a fairly easy process.  </w:t>
+      </w:r>
+    </w:p>
+    <w:p>
       <w:r>
         <w:rPr>
           <w:b/>
-          <w:u w:val="single"/>
-        </w:rPr>
-        <w:t>https://github.com/fordmadox/excel-to-dsc</w:t>
-      </w:r>
-    </w:p>
-    <w:p/>
-    <w:p>
-      <w:r>
-        <w:t xml:space="preserve">Using the attached Excel template and a pair of </w:t>
-      </w:r>
-      <w:proofErr w:type="spellStart"/>
-      <w:r>
-        <w:t>stylesheets</w:t>
-      </w:r>
-      <w:proofErr w:type="spellEnd"/>
-      <w:r>
-        <w:t>, we can now automatically create the &lt;</w:t>
-      </w:r>
-      <w:proofErr w:type="spellStart"/>
-      <w:proofErr w:type="gramStart"/>
-      <w:r>
-        <w:t>dsc</w:t>
-      </w:r>
-      <w:proofErr w:type="spellEnd"/>
-      <w:proofErr w:type="gramEnd"/>
-      <w:r>
-        <w:t>&gt; portion of an EAD finding aid</w:t>
-      </w:r>
-      <w:r>
-        <w:t xml:space="preserve"> from an Excel container list</w:t>
-      </w:r>
-      <w:r>
-        <w:t xml:space="preserve">.  Once the transformation is set up, it is a fairly easy process.  </w:t>
-      </w:r>
-    </w:p>
-    <w:p>
-      <w:r>
-        <w:rPr>
-          <w:b/>
         </w:rPr>
         <w:t xml:space="preserve">Required files: </w:t>
       </w:r>
       <w:r>
         <w:t xml:space="preserve"> </w:t>
       </w:r>
-      <w:proofErr w:type="spellStart"/>
       <w:r>
         <w:t>excel_dsc_CJH_template</w:t>
       </w:r>
-      <w:proofErr w:type="spellEnd"/>
       <w:r>
         <w:t xml:space="preserve"> (the Excel template); </w:t>
       </w:r>
@@ -140,31 +111,13 @@
         <w:t>Excel-to-DSC_CJH</w:t>
       </w:r>
       <w:r>
-        <w:t xml:space="preserve"> (the main </w:t>
-      </w:r>
-      <w:proofErr w:type="spellStart"/>
-      <w:r>
-        <w:t>stylesheet</w:t>
-      </w:r>
-      <w:proofErr w:type="spellEnd"/>
-      <w:r>
-        <w:t xml:space="preserve">); </w:t>
-      </w:r>
-      <w:proofErr w:type="spellStart"/>
+        <w:t xml:space="preserve"> (the main stylesheet); </w:t>
+      </w:r>
       <w:r>
         <w:t>moveUpContainer</w:t>
       </w:r>
-      <w:proofErr w:type="spellEnd"/>
-      <w:r>
-        <w:t xml:space="preserve"> (a second </w:t>
-      </w:r>
-      <w:proofErr w:type="spellStart"/>
-      <w:r>
-        <w:t>stylesheet</w:t>
-      </w:r>
-      <w:proofErr w:type="spellEnd"/>
-      <w:r>
-        <w:t xml:space="preserve"> to make </w:t>
+      <w:r>
+        <w:t xml:space="preserve"> (a second stylesheet to make </w:t>
       </w:r>
       <w:r>
         <w:t>the containers appear under the &lt;</w:t>
@@ -176,15 +129,7 @@
         <w:t>&gt;</w:t>
       </w:r>
       <w:r>
-        <w:t xml:space="preserve"> where the CJH container list </w:t>
-      </w:r>
-      <w:proofErr w:type="spellStart"/>
-      <w:r>
-        <w:t>stylesheet</w:t>
-      </w:r>
-      <w:proofErr w:type="spellEnd"/>
-      <w:r>
-        <w:t xml:space="preserve"> needs them).</w:t>
+        <w:t xml:space="preserve"> where the CJH container list stylesheet needs them).</w:t>
       </w:r>
     </w:p>
     <w:p>
@@ -201,15 +146,7 @@
         </w:numPr>
       </w:pPr>
       <w:r>
-        <w:t xml:space="preserve">Copy and rename the Excel template something like </w:t>
-      </w:r>
-      <w:proofErr w:type="spellStart"/>
-      <w:r>
-        <w:t>MyCollectionContainerList</w:t>
-      </w:r>
-      <w:proofErr w:type="spellEnd"/>
-      <w:r>
-        <w:t>.</w:t>
+        <w:t>Copy and rename the Excel template something like MyCollectionContainerList.</w:t>
       </w:r>
     </w:p>
     <w:p>
@@ -296,105 +233,56 @@
     </w:p>
     <w:p>
       <w:r>
+        <w:t>*leveltype defaults to file</w:t>
+      </w:r>
+    </w:p>
+    <w:p>
+      <w:r>
+        <w:t>*if you choose otherlevel as a level, you will manually need to add the otherlevel=section attribute</w:t>
+      </w:r>
+    </w:p>
+    <w:p>
+      <w:r>
+        <w:t>*only outputs &lt;dsc&gt;; not a full EAD</w:t>
+      </w:r>
+    </w:p>
+    <w:p>
+      <w:r>
+        <w:lastRenderedPageBreak/>
+        <w:t xml:space="preserve">*add id link to unittitle via </w:t>
+      </w:r>
+      <w:r>
+        <w:t>unit</w:t>
+      </w:r>
+      <w:r>
+        <w:t xml:space="preserve">id in </w:t>
+      </w:r>
+      <w:r>
+        <w:t xml:space="preserve">column </w:t>
+      </w:r>
+      <w:r>
+        <w:t>3</w:t>
+      </w:r>
+    </w:p>
+    <w:p>
+      <w:r>
+        <w:t>*for bulk dates – years only; either one year in bulk-year-begin, or a range with bulk-year-begin and bulk-year-end</w:t>
+      </w:r>
+    </w:p>
+    <w:p>
+      <w:r>
+        <w:t>*we still need to manually add &lt;language&gt; tags in series and subseries level &lt;langmaterial&gt; tags</w:t>
+      </w:r>
+    </w:p>
+    <w:p>
+      <w:r>
+        <w:t>*c0x only works down to level c09</w:t>
+      </w:r>
+    </w:p>
+    <w:p>
+      <w:r>
         <w:t>*</w:t>
       </w:r>
-      <w:proofErr w:type="spellStart"/>
-      <w:r>
-        <w:t>leveltype</w:t>
-      </w:r>
-      <w:proofErr w:type="spellEnd"/>
-      <w:r>
-        <w:t xml:space="preserve"> defaults to file</w:t>
-      </w:r>
-    </w:p>
-    <w:p>
-      <w:r>
-        <w:t xml:space="preserve">*if you choose </w:t>
-      </w:r>
-      <w:proofErr w:type="spellStart"/>
-      <w:r>
-        <w:t>otherlevel</w:t>
-      </w:r>
-      <w:proofErr w:type="spellEnd"/>
-      <w:r>
-        <w:t xml:space="preserve"> as a level, you will manually need to add the </w:t>
-      </w:r>
-      <w:proofErr w:type="spellStart"/>
-      <w:r>
-        <w:t>otherlevel</w:t>
-      </w:r>
-      <w:proofErr w:type="spellEnd"/>
-      <w:r>
-        <w:t>=section attribute</w:t>
-      </w:r>
-    </w:p>
-    <w:p>
-      <w:r>
-        <w:t>*only outputs &lt;</w:t>
-      </w:r>
-      <w:proofErr w:type="spellStart"/>
-      <w:proofErr w:type="gramStart"/>
-      <w:r>
-        <w:t>dsc</w:t>
-      </w:r>
-      <w:proofErr w:type="spellEnd"/>
-      <w:proofErr w:type="gramEnd"/>
-      <w:r>
-        <w:t>&gt;; not a full EAD</w:t>
-      </w:r>
-    </w:p>
-    <w:p>
-      <w:r>
-        <w:lastRenderedPageBreak/>
-        <w:t xml:space="preserve">*add id link to </w:t>
-      </w:r>
-      <w:proofErr w:type="spellStart"/>
-      <w:r>
-        <w:t>unittitle</w:t>
-      </w:r>
-      <w:proofErr w:type="spellEnd"/>
-      <w:r>
-        <w:t xml:space="preserve"> via </w:t>
-      </w:r>
-      <w:proofErr w:type="spellStart"/>
-      <w:r>
-        <w:t>component_id</w:t>
-      </w:r>
-      <w:proofErr w:type="spellEnd"/>
-      <w:r>
-        <w:t xml:space="preserve"> in </w:t>
-      </w:r>
-      <w:r>
-        <w:t>column 53</w:t>
-      </w:r>
-    </w:p>
-    <w:p>
-      <w:r>
-        <w:t>*for bulk dates – years only; either one year in bulk-year-begin, or a range with bulk-year-begin and bulk-year-end</w:t>
-      </w:r>
-    </w:p>
-    <w:p>
-      <w:r>
-        <w:t>*we still need to manually add &lt;language&gt; tags in series and subseries level &lt;</w:t>
-      </w:r>
-      <w:proofErr w:type="spellStart"/>
-      <w:r>
-        <w:t>langmaterial</w:t>
-      </w:r>
-      <w:proofErr w:type="spellEnd"/>
-      <w:r>
-        <w:t>&gt; tags</w:t>
-      </w:r>
-    </w:p>
-    <w:p>
-      <w:r>
-        <w:t>*c0x only works down to level c09</w:t>
-      </w:r>
-    </w:p>
-    <w:p>
-      <w:r>
-        <w:t>*</w:t>
-      </w:r>
       <w:r>
         <w:t xml:space="preserve"> </w:t>
       </w:r>
@@ -407,15 +295,7 @@
         <w:t>*You can create mixed content with the following font colors</w:t>
       </w:r>
       <w:r>
-        <w:t>; to determine the right font, right-click on the cell and Format Cells -&gt; Font -&gt; Color -</w:t>
-      </w:r>
-      <w:proofErr w:type="gramStart"/>
-      <w:r>
-        <w:t>&gt;  More</w:t>
-      </w:r>
-      <w:proofErr w:type="gramEnd"/>
-      <w:r>
-        <w:t xml:space="preserve"> Colors and enter the RGB value.</w:t>
+        <w:t>; to determine the right font, right-click on the cell and Format Cells -&gt; Font -&gt; Color -&gt;  More Colors and enter the RGB value.</w:t>
       </w:r>
     </w:p>
     <w:tbl>
@@ -481,13 +361,8 @@
           </w:tcPr>
           <w:p>
             <w:r>
-              <w:t xml:space="preserve">255 0 </w:t>
-            </w:r>
-            <w:proofErr w:type="spellStart"/>
-            <w:r>
-              <w:t>0</w:t>
-            </w:r>
-            <w:proofErr w:type="spellEnd"/>
+              <w:t>255 0 0</w:t>
+            </w:r>
           </w:p>
         </w:tc>
         <w:tc>
@@ -508,13 +383,8 @@
           </w:tcPr>
           <w:p>
             <w:r>
-              <w:t xml:space="preserve"> </w:t>
-            </w:r>
-            <w:proofErr w:type="spellStart"/>
-            <w:r>
-              <w:t>corpname</w:t>
-            </w:r>
-            <w:proofErr w:type="spellEnd"/>
+              <w:t xml:space="preserve"> corpname</w:t>
+            </w:r>
           </w:p>
         </w:tc>
         <w:tc>
@@ -545,13 +415,8 @@
           </w:tcPr>
           <w:p>
             <w:r>
-              <w:t xml:space="preserve"> </w:t>
-            </w:r>
-            <w:proofErr w:type="spellStart"/>
-            <w:r>
-              <w:t>persname</w:t>
-            </w:r>
-            <w:proofErr w:type="spellEnd"/>
+              <w:t xml:space="preserve"> persname</w:t>
+            </w:r>
           </w:p>
         </w:tc>
         <w:tc>
@@ -582,13 +447,8 @@
           </w:tcPr>
           <w:p>
             <w:r>
-              <w:t xml:space="preserve"> </w:t>
-            </w:r>
-            <w:proofErr w:type="spellStart"/>
-            <w:r>
-              <w:t>famname</w:t>
-            </w:r>
-            <w:proofErr w:type="spellEnd"/>
+              <w:t xml:space="preserve"> famname</w:t>
+            </w:r>
           </w:p>
         </w:tc>
         <w:tc>
@@ -619,13 +479,8 @@
           </w:tcPr>
           <w:p>
             <w:r>
-              <w:t xml:space="preserve"> </w:t>
-            </w:r>
-            <w:proofErr w:type="spellStart"/>
-            <w:r>
-              <w:t>geogname</w:t>
-            </w:r>
-            <w:proofErr w:type="spellEnd"/>
+              <w:t xml:space="preserve"> geogname</w:t>
+            </w:r>
           </w:p>
         </w:tc>
         <w:tc>
@@ -656,13 +511,8 @@
           </w:tcPr>
           <w:p>
             <w:r>
-              <w:t xml:space="preserve"> </w:t>
-            </w:r>
-            <w:proofErr w:type="spellStart"/>
-            <w:r>
-              <w:t>genreform</w:t>
-            </w:r>
-            <w:proofErr w:type="spellEnd"/>
+              <w:t xml:space="preserve"> genreform</w:t>
+            </w:r>
           </w:p>
         </w:tc>
         <w:tc>
@@ -904,46 +754,12 @@
         </w:numPr>
       </w:pPr>
       <w:r>
-        <w:t>Select the &lt;</w:t>
-      </w:r>
-      <w:proofErr w:type="spellStart"/>
-      <w:proofErr w:type="gramStart"/>
-      <w:r>
-        <w:t>dsc</w:t>
-      </w:r>
-      <w:proofErr w:type="spellEnd"/>
-      <w:proofErr w:type="gramEnd"/>
-      <w:r>
-        <w:t xml:space="preserve">&gt; and paste it into your EAD.  </w:t>
-      </w:r>
-    </w:p>
-    <w:p>
-      <w:r>
-        <w:t xml:space="preserve">NB: I haven't tested the </w:t>
-      </w:r>
-      <w:proofErr w:type="spellStart"/>
-      <w:r>
-        <w:t>dao</w:t>
-      </w:r>
-      <w:proofErr w:type="spellEnd"/>
-      <w:r>
-        <w:t xml:space="preserve"> functionality yet, but it should work with some tweaking.  I hope to work on the </w:t>
-      </w:r>
-      <w:proofErr w:type="spellStart"/>
-      <w:r>
-        <w:t>dsc</w:t>
-      </w:r>
-      <w:proofErr w:type="spellEnd"/>
-      <w:r>
-        <w:t xml:space="preserve">-to-excel spreadsheet so that we can use it to add </w:t>
-      </w:r>
-      <w:proofErr w:type="spellStart"/>
-      <w:r>
-        <w:t>daos</w:t>
-      </w:r>
-      <w:proofErr w:type="spellEnd"/>
-      <w:r>
-        <w:t xml:space="preserve"> to an existing EAD via Excel.  </w:t>
+        <w:t xml:space="preserve">Select the &lt;dsc&gt; and paste it into your EAD.  </w:t>
+      </w:r>
+    </w:p>
+    <w:p>
+      <w:r>
+        <w:t xml:space="preserve">NB: I haven't tested the dao functionality yet, but it should work with some tweaking.  I hope to work on the dsc-to-excel spreadsheet so that we can use it to add daos to an existing EAD via Excel.  </w:t>
       </w:r>
     </w:p>
     <w:p>
@@ -1174,29 +990,13 @@
     </w:p>
     <w:p>
       <w:r>
-        <w:t xml:space="preserve">Rename the transformation to Excel-to-DSC (or something else you will remember); for the XSL </w:t>
-      </w:r>
-      <w:proofErr w:type="spellStart"/>
-      <w:r>
-        <w:t>stylesheet</w:t>
-      </w:r>
-      <w:proofErr w:type="spellEnd"/>
-      <w:r>
-        <w:t xml:space="preserve">, use the folder button to navigate wherever you saved the </w:t>
+        <w:t xml:space="preserve">Rename the transformation to Excel-to-DSC (or something else you will remember); for the XSL stylesheet, use the folder button to navigate wherever you saved the </w:t>
       </w:r>
       <w:r>
         <w:t>Excel-to-DSC_CJH</w:t>
       </w:r>
       <w:r>
-        <w:t>.xsl file</w:t>
-      </w:r>
-      <w:proofErr w:type="gramStart"/>
-      <w:r>
-        <w:t>;  switch</w:t>
-      </w:r>
-      <w:proofErr w:type="gramEnd"/>
-      <w:r>
-        <w:t xml:space="preserve"> the transformer to Saxon-B 9.1.0.7.</w:t>
+        <w:t>.xsl file;  switch the transformer to Saxon-B 9.1.0.7.</w:t>
       </w:r>
     </w:p>
     <w:p>
@@ -1255,23 +1055,7 @@
     <w:p>
       <w:r>
         <w:lastRenderedPageBreak/>
-        <w:t xml:space="preserve">Hit the "Additional XSLT </w:t>
-      </w:r>
-      <w:proofErr w:type="spellStart"/>
-      <w:r>
-        <w:t>stylesheets</w:t>
-      </w:r>
-      <w:proofErr w:type="spellEnd"/>
-      <w:r>
-        <w:t xml:space="preserve"> button," hit "</w:t>
-      </w:r>
-      <w:proofErr w:type="gramStart"/>
-      <w:r>
-        <w:t>add</w:t>
-      </w:r>
-      <w:proofErr w:type="gramEnd"/>
-      <w:r>
-        <w:t xml:space="preserve">," and navigate to the </w:t>
+        <w:t xml:space="preserve">Hit the "Additional XSLT stylesheets button," hit "add," and navigate to the </w:t>
       </w:r>
       <w:r>
         <w:t>moveUpContainer</w:t>
@@ -1474,17 +1258,7 @@
         <w:t>"</w:t>
       </w:r>
       <w:r>
-        <w:t xml:space="preserve">.  You should get your </w:t>
-      </w:r>
-      <w:proofErr w:type="spellStart"/>
-      <w:proofErr w:type="gramStart"/>
-      <w:r>
-        <w:t>dsc</w:t>
-      </w:r>
-      <w:proofErr w:type="spellEnd"/>
-      <w:proofErr w:type="gramEnd"/>
-      <w:r>
-        <w:t>.</w:t>
+        <w:t>.  You should get your dsc.</w:t>
       </w:r>
       <w:r>
         <w:t xml:space="preserve"> Once the scenario is set up, you shouldn't need to do this again.</w:t>

</xml_diff>